<commit_message>
codes are refactored in word file
</commit_message>
<xml_diff>
--- a/neo4j-queries-for-presentation.docx
+++ b/neo4j-queries-for-presentation.docx
@@ -47,15 +47,7 @@
           <w:bCs/>
           <w:color w:val="C45911" w:themeColor="accent2" w:themeShade="BF"/>
         </w:rPr>
-        <w:t>2</w:t>
-      </w:r>
-      <w:r>
-        <w:rPr>
-          <w:b/>
-          <w:bCs/>
-          <w:color w:val="C45911" w:themeColor="accent2" w:themeShade="BF"/>
-        </w:rPr>
-        <w:t xml:space="preserve">-) </w:t>
+        <w:t xml:space="preserve">2-) </w:t>
       </w:r>
       <w:r>
         <w:rPr>
@@ -145,15 +137,7 @@
           <w:bCs/>
           <w:color w:val="7030A0"/>
         </w:rPr>
-        <w:t>4</w:t>
-      </w:r>
-      <w:r>
-        <w:rPr>
-          <w:b/>
-          <w:bCs/>
-          <w:color w:val="7030A0"/>
-        </w:rPr>
-        <w:t>- )</w:t>
+        <w:t>4- )</w:t>
       </w:r>
       <w:r>
         <w:rPr>
@@ -280,13 +264,6 @@
           <w:color w:val="4472C4" w:themeColor="accent1"/>
         </w:rPr>
         <w:br/>
-      </w:r>
-      <w:r>
-        <w:rPr>
-          <w:b/>
-          <w:bCs/>
-          <w:color w:val="4472C4" w:themeColor="accent1"/>
-        </w:rPr>
         <w:t>CREATE (u1:User{name:"Sandra", lastname:"Emily", username:"user1", password:"pass", totalFollowed:21, totalFollowers:28})</w:t>
       </w:r>
       <w:r>
@@ -331,15 +308,7 @@
           <w:bCs/>
           <w:color w:val="C45911" w:themeColor="accent2" w:themeShade="BF"/>
         </w:rPr>
-        <w:t xml:space="preserve"> </w:t>
-      </w:r>
-      <w:r>
-        <w:rPr>
-          <w:b/>
-          <w:bCs/>
-          <w:color w:val="C45911" w:themeColor="accent2" w:themeShade="BF"/>
-        </w:rPr>
-        <w:t>,</w:t>
+        <w:t xml:space="preserve"> ,</w:t>
       </w:r>
       <w:r>
         <w:rPr>
@@ -400,26 +369,13 @@
           <w:bCs/>
           <w:color w:val="00B050"/>
         </w:rPr>
-        <w:t>(u0)-[:READ{rate:4}]-&gt;(b137)</w:t>
-      </w:r>
-      <w:r>
-        <w:rPr>
-          <w:b/>
-          <w:bCs/>
-          <w:color w:val="00B050"/>
-        </w:rPr>
-        <w:t>,</w:t>
-      </w:r>
-      <w:r>
-        <w:rPr>
-          <w:color w:val="000000"/>
-        </w:rPr>
-        <w:br/>
-      </w:r>
-      <w:r>
-        <w:rPr>
-          <w:color w:val="000000"/>
-        </w:rPr>
+        <w:t>(u0)-[:READ{rate:4}]-&gt;(b137),</w:t>
+      </w:r>
+      <w:r>
+        <w:rPr>
+          <w:color w:val="000000"/>
+        </w:rPr>
+        <w:br/>
         <w:t>(u0)-[:READ</w:t>
       </w:r>
       <w:r>
@@ -504,17 +460,7 @@
           <w:sz w:val="26"/>
           <w:szCs w:val="26"/>
         </w:rPr>
-        <w:t xml:space="preserve"> </w:t>
-      </w:r>
-      <w:r>
-        <w:rPr>
-          <w:b/>
-          <w:bCs/>
-          <w:color w:val="000000"/>
-          <w:sz w:val="26"/>
-          <w:szCs w:val="26"/>
-        </w:rPr>
-        <w:t>UPDATE QUERY</w:t>
+        <w:t xml:space="preserve"> UPDATE QUERY</w:t>
       </w:r>
     </w:p>
     <w:p>
@@ -668,27 +614,7 @@
           <w:sz w:val="26"/>
           <w:szCs w:val="26"/>
         </w:rPr>
-        <w:t xml:space="preserve">Fix </w:t>
-      </w:r>
-      <w:r>
-        <w:rPr>
-          <w:b/>
-          <w:bCs/>
-          <w:color w:val="000000"/>
-          <w:sz w:val="26"/>
-          <w:szCs w:val="26"/>
-        </w:rPr>
-        <w:t xml:space="preserve">Book </w:t>
-      </w:r>
-      <w:r>
-        <w:rPr>
-          <w:b/>
-          <w:bCs/>
-          <w:color w:val="000000"/>
-          <w:sz w:val="26"/>
-          <w:szCs w:val="26"/>
-        </w:rPr>
-        <w:t>Data Query</w:t>
+        <w:t>Fix Book Data Query</w:t>
       </w:r>
       <w:r>
         <w:rPr>
@@ -729,13 +655,7 @@
           <w:color w:val="00B0F0"/>
         </w:rPr>
         <w:br/>
-        <w:t xml:space="preserve">Her </w:t>
-      </w:r>
-      <w:r>
-        <w:rPr>
-          <w:color w:val="00B0F0"/>
-        </w:rPr>
-        <w:t>kitap için, kitabı okuyan kullnaıcıları bul</w:t>
+        <w:t>Her kitap için, kitabı okuyan kullnaıcıları bul</w:t>
       </w:r>
       <w:r>
         <w:rPr>
@@ -754,21 +674,31 @@
         <w:rPr>
           <w:color w:val="000000"/>
         </w:rPr>
-        <w:t>MATCH (b:Book)&lt;-[r:READ]-(u:User)</w:t>
-      </w:r>
-      <w:r>
-        <w:rPr>
-          <w:color w:val="000000"/>
-        </w:rPr>
-        <w:br/>
-        <w:t>SET b.point = toFloat(round(((b.point * (b.totalRead) + r.rate) / (b.totalRead + 1)), 2))</w:t>
-      </w:r>
-      <w:r>
-        <w:rPr>
-          <w:color w:val="000000"/>
-        </w:rPr>
-        <w:br/>
-        <w:t>SET b.totalRead = b.totalRead + 1</w:t>
+        <w:t xml:space="preserve">MATCH (b:Book)&lt;-[r:READ]-(u:User) </w:t>
+      </w:r>
+      <w:r>
+        <w:rPr>
+          <w:color w:val="000000"/>
+        </w:rPr>
+        <w:br/>
+      </w:r>
+      <w:r>
+        <w:rPr>
+          <w:color w:val="000000"/>
+        </w:rPr>
+        <w:t xml:space="preserve">WITH b, avg(r.rate) as point, count(u) as totalReaders </w:t>
+      </w:r>
+      <w:r>
+        <w:rPr>
+          <w:color w:val="000000"/>
+        </w:rPr>
+        <w:br/>
+      </w:r>
+      <w:r>
+        <w:rPr>
+          <w:color w:val="000000"/>
+        </w:rPr>
+        <w:t>SET b.totalRead = totalReaders, b.point = round(point, 2)</w:t>
       </w:r>
       <w:r>
         <w:rPr>
@@ -968,7 +898,12 @@
           <w:color w:val="000000"/>
         </w:rPr>
         <w:br/>
-        <w:t>SET a.point = toFloat(round(totalPoints / totalBooks * 100) / 100.0)</w:t>
+      </w:r>
+      <w:r>
+        <w:rPr>
+          <w:color w:val="000000"/>
+        </w:rPr>
+        <w:t>SET a.point = round(totalPoints / totalBooks,2)</w:t>
       </w:r>
     </w:p>
     <w:p>
@@ -988,14 +923,7 @@
           <w:sz w:val="26"/>
           <w:szCs w:val="26"/>
         </w:rPr>
-        <w:t>Read Data</w:t>
-      </w:r>
-      <w:r>
-        <w:rPr>
-          <w:sz w:val="26"/>
-          <w:szCs w:val="26"/>
-        </w:rPr>
-        <w:t xml:space="preserve"> Queries </w:t>
+        <w:t xml:space="preserve">Read Data Queries </w:t>
       </w:r>
     </w:p>
     <w:p>
@@ -1010,13 +938,7 @@
         <w:rPr>
           <w:color w:val="00B0F0"/>
         </w:rPr>
-        <w:t xml:space="preserve">AÇIKLAMA  : </w:t>
-      </w:r>
-      <w:r>
-        <w:rPr>
-          <w:color w:val="00B0F0"/>
-        </w:rPr>
-        <w:t xml:space="preserve"> Bütün kullanıcı objelerini döndürür.</w:t>
+        <w:t>AÇIKLAMA  :  Bütün kullanıcı objelerini döndürür.</w:t>
       </w:r>
       <w:r>
         <w:br/>
@@ -1046,22 +968,13 @@
         <w:rPr>
           <w:color w:val="00B0F0"/>
         </w:rPr>
-        <w:t xml:space="preserve">AÇIKLAMA  :  </w:t>
-      </w:r>
-      <w:r>
-        <w:rPr>
-          <w:color w:val="00B0F0"/>
-        </w:rPr>
-        <w:t>Kullanıcıların arasında belirtilen $userId değerine sahip userlar’ları döndürür.</w:t>
+        <w:t>AÇIKLAMA  :  Kullanıcıların arasında belirtilen $userId değerine sahip userlar’ları döndürür.</w:t>
       </w:r>
       <w:r>
         <w:t xml:space="preserve"> </w:t>
       </w:r>
       <w:r>
-        <w:t xml:space="preserve">Match (u:User) </w:t>
-      </w:r>
-      <w:r>
-        <w:t xml:space="preserve"> </w:t>
+        <w:t xml:space="preserve">Match (u:User)  </w:t>
       </w:r>
       <w:r>
         <w:rPr>
@@ -1076,10 +989,7 @@
         <w:t>$userId</w:t>
       </w:r>
       <w:r>
-        <w:t xml:space="preserve"> </w:t>
-      </w:r>
-      <w:r>
-        <w:t>return u;</w:t>
+        <w:t xml:space="preserve"> return u;</w:t>
       </w:r>
     </w:p>
     <w:p>
@@ -1094,25 +1004,7 @@
         <w:rPr>
           <w:color w:val="00B0F0"/>
         </w:rPr>
-        <w:t>AÇIKLAMA  :  Kullanıcıların arasında</w:t>
-      </w:r>
-      <w:r>
-        <w:rPr>
-          <w:color w:val="00B0F0"/>
-        </w:rPr>
-        <w:t xml:space="preserve"> isimleri “Emin” olan </w:t>
-      </w:r>
-      <w:r>
-        <w:rPr>
-          <w:color w:val="00B0F0"/>
-        </w:rPr>
-        <w:t xml:space="preserve"> </w:t>
-      </w:r>
-      <w:r>
-        <w:rPr>
-          <w:color w:val="00B0F0"/>
-        </w:rPr>
-        <w:t>kullanıcılardan ilk 10 tanesini döndürür.</w:t>
+        <w:t>AÇIKLAMA  :  Kullanıcıların arasında isimleri “Emin” olan  kullanıcılardan ilk 10 tanesini döndürür.</w:t>
       </w:r>
       <w:r>
         <w:t xml:space="preserve"> </w:t>
@@ -1148,13 +1040,7 @@
         <w:rPr>
           <w:color w:val="00B0F0"/>
         </w:rPr>
-        <w:t xml:space="preserve">AÇIKLAMA  :  </w:t>
-      </w:r>
-      <w:r>
-        <w:rPr>
-          <w:color w:val="00B0F0"/>
-        </w:rPr>
-        <w:t xml:space="preserve">Her kullanıcıyı ve kullanıcının okuduğu kitapları </w:t>
+        <w:t xml:space="preserve">AÇIKLAMA  :  Her kullanıcıyı ve kullanıcının okuduğu kitapları </w:t>
       </w:r>
       <w:r>
         <w:rPr>
@@ -1199,13 +1085,7 @@
         <w:rPr>
           <w:color w:val="00B0F0"/>
         </w:rPr>
-        <w:t xml:space="preserve">AÇIKLAMA  :  </w:t>
-      </w:r>
-      <w:r>
-        <w:rPr>
-          <w:color w:val="00B0F0"/>
-        </w:rPr>
-        <w:t>Verilen id’ye sahip userın takip ettiği userları döndürür.</w:t>
+        <w:t>AÇIKLAMA  :  Verilen id’ye sahip userın takip ettiği userları döndürür.</w:t>
       </w:r>
       <w:r>
         <w:rPr>
@@ -1218,14 +1098,10 @@
       </w:r>
       <w:r>
         <w:br/>
-      </w:r>
-      <w:r>
         <w:t xml:space="preserve">WHERE ID(u) = $userId </w:t>
       </w:r>
       <w:r>
         <w:br/>
-      </w:r>
-      <w:r>
         <w:t>RETURN f</w:t>
       </w:r>
     </w:p>
@@ -1310,8 +1186,6 @@
       </w:r>
       <w:r>
         <w:br/>
-      </w:r>
-      <w:r>
         <w:t xml:space="preserve">WHERE ID(u) = $userId </w:t>
       </w:r>
       <w:r>
@@ -1346,21 +1220,11 @@
       </w:r>
       <w:r>
         <w:br/>
-      </w:r>
-      <w:r>
         <w:t xml:space="preserve">ORDER BY num_followers DESC </w:t>
       </w:r>
       <w:r>
         <w:br/>
-      </w:r>
-      <w:r>
-        <w:t>RETURN f</w:t>
-      </w:r>
-      <w:r>
-        <w:t xml:space="preserve"> </w:t>
-      </w:r>
-      <w:r>
-        <w:t>LIMIT 5</w:t>
+        <w:t>RETURN f LIMIT 5</w:t>
       </w:r>
     </w:p>
     <w:p>
@@ -1376,14 +1240,10 @@
       </w:r>
       <w:r>
         <w:br/>
-      </w:r>
-      <w:r>
         <w:t xml:space="preserve">MATCH (u)-[:READ]-&gt;(b:Book) </w:t>
       </w:r>
       <w:r>
         <w:br/>
-      </w:r>
-      <w:r>
         <w:t>RETURN u,b</w:t>
       </w:r>
     </w:p>
@@ -1446,15 +1306,7 @@
           <w:bCs/>
           <w:color w:val="00B0F0"/>
         </w:rPr>
-        <w:t xml:space="preserve"> </w:t>
-      </w:r>
-      <w:r>
-        <w:rPr>
-          <w:b/>
-          <w:bCs/>
-          <w:color w:val="00B0F0"/>
-        </w:rPr>
-        <w:t>Ki</w:t>
+        <w:t xml:space="preserve"> Ki</w:t>
       </w:r>
       <w:r>
         <w:rPr>
@@ -1517,38 +1369,26 @@
       </w:r>
       <w:r>
         <w:br/>
-      </w:r>
-      <w:r>
         <w:t>MATCH (u)-[:FOLLOW]-&gt;(u2:User)-[:READ]-&gt;(b:Book)</w:t>
       </w:r>
       <w:r>
         <w:br/>
-      </w:r>
-      <w:r>
         <w:t>WHERE  NOT (b)&lt;-[:READ]-(u)</w:t>
       </w:r>
       <w:r>
         <w:br/>
-      </w:r>
-      <w:r>
         <w:t xml:space="preserve">WITH b, COUNT(DISTINCT u2) AS num_readers </w:t>
       </w:r>
       <w:r>
         <w:br/>
-      </w:r>
-      <w:r>
         <w:t xml:space="preserve">ORDER BY num_readers DESC LIMIT 5 </w:t>
       </w:r>
       <w:r>
         <w:br/>
-      </w:r>
-      <w:r>
         <w:t>MATCH (u:User)-[:READ]-&gt;(b)</w:t>
       </w:r>
       <w:r>
         <w:br/>
-      </w:r>
-      <w:r>
         <w:t>RETURN DISTINCT b</w:t>
       </w:r>
       <w:r>
@@ -1576,16 +1416,7 @@
           <w:sz w:val="26"/>
           <w:szCs w:val="26"/>
         </w:rPr>
-        <w:t xml:space="preserve">Delete </w:t>
-      </w:r>
-      <w:r>
-        <w:rPr>
-          <w:b/>
-          <w:bCs/>
-          <w:sz w:val="26"/>
-          <w:szCs w:val="26"/>
-        </w:rPr>
-        <w:t xml:space="preserve">Data Queries </w:t>
+        <w:t xml:space="preserve">Delete Data Queries </w:t>
       </w:r>
     </w:p>
     <w:p>
@@ -1612,25 +1443,13 @@
         <w:br/>
       </w:r>
       <w:r>
-        <w:t xml:space="preserve">MATCH </w:t>
-      </w:r>
-      <w:r>
-        <w:t>(n)</w:t>
-      </w:r>
-      <w:r>
-        <w:t xml:space="preserve"> </w:t>
+        <w:t xml:space="preserve">MATCH (n) </w:t>
       </w:r>
       <w:r>
         <w:rPr>
           <w:color w:val="FF0000"/>
         </w:rPr>
-        <w:t xml:space="preserve">DETACH DELETE </w:t>
-      </w:r>
-      <w:r>
-        <w:rPr>
-          <w:color w:val="FF0000"/>
-        </w:rPr>
-        <w:t>n</w:t>
+        <w:t>DETACH DELETE n</w:t>
       </w:r>
     </w:p>
     <w:p>
@@ -1697,27 +1516,11 @@
       </w:r>
       <w:r>
         <w:br/>
-      </w:r>
-      <w:r>
         <w:t>WHERE ID(u)=$userId</w:t>
       </w:r>
       <w:r>
         <w:br/>
-      </w:r>
-      <w:r>
-        <w:t>AND ID(b)</w:t>
-      </w:r>
-      <w:r>
-        <w:t xml:space="preserve"> </w:t>
-      </w:r>
-      <w:r>
-        <w:t>=</w:t>
-      </w:r>
-      <w:r>
-        <w:t xml:space="preserve"> </w:t>
-      </w:r>
-      <w:r>
-        <w:t xml:space="preserve">$bookId </w:t>
+        <w:t xml:space="preserve">AND ID(b) = $bookId </w:t>
       </w:r>
       <w:r>
         <w:rPr>
@@ -1805,8 +1608,6 @@
       </w:r>
       <w:r>
         <w:br/>
-      </w:r>
-      <w:r>
         <w:t xml:space="preserve">MATCH (u2:User) WHERE ID(u2) = $friendUserId </w:t>
       </w:r>
       <w:r>

</xml_diff>

<commit_message>
updated project desing and added new query explanation in ...presentation.docx file.
</commit_message>
<xml_diff>
--- a/neo4j-queries-for-presentation.docx
+++ b/neo4j-queries-for-presentation.docx
@@ -1566,6 +1566,12 @@
           <w:ilvl w:val="0"/>
           <w:numId w:val="7"/>
         </w:numPr>
+        <w:rPr>
+          <w:b/>
+          <w:bCs/>
+          <w:sz w:val="26"/>
+          <w:szCs w:val="26"/>
+        </w:rPr>
       </w:pPr>
       <w:r>
         <w:rPr>
@@ -1619,6 +1625,110 @@
         </w:rPr>
         <w:t>MERGE (u)-[f:FOLLOW]-&gt;(u2)</w:t>
       </w:r>
+    </w:p>
+    <w:p>
+      <w:pPr>
+        <w:rPr>
+          <w:b/>
+          <w:bCs/>
+          <w:sz w:val="26"/>
+          <w:szCs w:val="26"/>
+        </w:rPr>
+      </w:pPr>
+    </w:p>
+    <w:p>
+      <w:pPr>
+        <w:pStyle w:val="ListParagraph"/>
+        <w:numPr>
+          <w:ilvl w:val="0"/>
+          <w:numId w:val="8"/>
+        </w:numPr>
+        <w:rPr>
+          <w:b/>
+          <w:bCs/>
+          <w:sz w:val="26"/>
+          <w:szCs w:val="26"/>
+        </w:rPr>
+      </w:pPr>
+      <w:r>
+        <w:rPr>
+          <w:b/>
+          <w:bCs/>
+          <w:sz w:val="26"/>
+          <w:szCs w:val="26"/>
+        </w:rPr>
+        <w:t>Read Data Queries</w:t>
+      </w:r>
+    </w:p>
+    <w:p>
+      <w:pPr>
+        <w:pStyle w:val="ListParagraph"/>
+        <w:rPr>
+          <w:b/>
+          <w:bCs/>
+          <w:sz w:val="26"/>
+          <w:szCs w:val="26"/>
+        </w:rPr>
+      </w:pPr>
+      <w:r>
+        <w:rPr>
+          <w:color w:val="00B0F0"/>
+        </w:rPr>
+        <w:t xml:space="preserve">AÇIKLAMA  :  </w:t>
+      </w:r>
+      <w:r>
+        <w:rPr>
+          <w:color w:val="00B0F0"/>
+        </w:rPr>
+        <w:t>Kitabı okuyan bütün kullanıcıları ve bu kullanıcıların verdiği oyları döndürür.</w:t>
+      </w:r>
+    </w:p>
+    <w:p>
+      <w:pPr>
+        <w:pStyle w:val="ListParagraph"/>
+        <w:numPr>
+          <w:ilvl w:val="0"/>
+          <w:numId w:val="7"/>
+        </w:numPr>
+        <w:rPr>
+          <w:b/>
+          <w:bCs/>
+          <w:sz w:val="26"/>
+          <w:szCs w:val="26"/>
+        </w:rPr>
+      </w:pPr>
+      <w:r>
+        <w:t xml:space="preserve">MATCH (u:User)-[r:READ]-&gt;(b:Book) </w:t>
+      </w:r>
+      <w:r>
+        <w:br/>
+      </w:r>
+      <w:r>
+        <w:t xml:space="preserve">WHERE ID(b)= </w:t>
+      </w:r>
+      <w:r>
+        <w:t>$bookId</w:t>
+      </w:r>
+      <w:r>
+        <w:br/>
+      </w:r>
+      <w:r>
+        <w:t>RETURN u, b</w:t>
+      </w:r>
+      <w:r>
+        <w:rPr>
+          <w:b/>
+          <w:bCs/>
+          <w:sz w:val="26"/>
+          <w:szCs w:val="26"/>
+        </w:rPr>
+        <w:t xml:space="preserve"> </w:t>
+      </w:r>
+    </w:p>
+    <w:p>
+      <w:pPr>
+        <w:ind w:left="360"/>
+      </w:pPr>
       <w:r>
         <w:rPr>
           <w:color w:val="FF0000"/>
@@ -2603,7 +2713,7 @@
         <w:rFonts w:ascii="Calibri" w:eastAsiaTheme="minorHAnsi" w:hAnsi="Calibri" w:cs="Calibri" w:hint="default"/>
       </w:rPr>
     </w:lvl>
-    <w:lvl w:ilvl="1" w:tplc="04090003" w:tentative="1">
+    <w:lvl w:ilvl="1" w:tplc="04090003">
       <w:start w:val="1"/>
       <w:numFmt w:val="bullet"/>
       <w:lvlText w:val="o"/>

</xml_diff>